<commit_message>
Atualizacoes pra dúvidas amanhã
Atualizei os diagramas. Falta descrever uns casos de uso novos, e
alterar a descriçao dos casos de uso que tem a opção alterar.
</commit_message>
<xml_diff>
--- a/Rascunho - Documentacao.docx
+++ b/Rascunho - Documentacao.docx
@@ -134,6 +134,35 @@
         <w:rPr>
           <w:lang w:val="pt-BR"/>
         </w:rPr>
+        <w:t>Manter Escala</w:t>
+      </w:r>
+    </w:p>
+    <w:p>
+      <w:pPr>
+        <w:rPr>
+          <w:lang w:val="pt-BR"/>
+        </w:rPr>
+      </w:pPr>
+      <w:bookmarkStart w:id="0" w:name="_GoBack"/>
+      <w:bookmarkEnd w:id="0"/>
+      <w:r>
+        <w:rPr>
+          <w:lang w:val="pt-BR"/>
+        </w:rPr>
+        <w:t>DESCREVER</w:t>
+      </w:r>
+    </w:p>
+    <w:p>
+      <w:pPr>
+        <w:pStyle w:val="Heading3"/>
+        <w:rPr>
+          <w:lang w:val="pt-BR"/>
+        </w:rPr>
+      </w:pPr>
+      <w:r>
+        <w:rPr>
+          <w:lang w:val="pt-BR"/>
+        </w:rPr>
         <w:t>Manter Contrato</w:t>
       </w:r>
     </w:p>
@@ -201,180 +230,7 @@
           <w:szCs w:val="24"/>
           <w:lang w:val="pt-BR"/>
         </w:rPr>
-        <w:t xml:space="preserve">O administrador deseja encontrar um </w:t>
-      </w:r>
-      <w:r>
-        <w:rPr>
-          <w:rFonts w:ascii="Times New Roman" w:hAnsi="Times New Roman" w:cs="Times New Roman"/>
-          <w:sz w:val="24"/>
-          <w:szCs w:val="24"/>
-          <w:lang w:val="pt-BR"/>
-        </w:rPr>
-        <w:t>contrato</w:t>
-      </w:r>
-      <w:r>
-        <w:rPr>
-          <w:rFonts w:ascii="Times New Roman" w:hAnsi="Times New Roman" w:cs="Times New Roman"/>
-          <w:sz w:val="24"/>
-          <w:szCs w:val="24"/>
-          <w:lang w:val="pt-BR"/>
-        </w:rPr>
-        <w:t xml:space="preserve"> no sistema para alterá-lo ou exclui-lo. A partir da tela inicial, ele escolhe a opção </w:t>
-      </w:r>
-      <w:r>
-        <w:rPr>
-          <w:rFonts w:ascii="Times New Roman" w:hAnsi="Times New Roman" w:cs="Times New Roman"/>
-          <w:sz w:val="24"/>
-          <w:szCs w:val="24"/>
-          <w:lang w:val="pt-BR"/>
-        </w:rPr>
-        <w:t>Contratos</w:t>
-      </w:r>
-      <w:r>
-        <w:rPr>
-          <w:rFonts w:ascii="Times New Roman" w:hAnsi="Times New Roman" w:cs="Times New Roman"/>
-          <w:sz w:val="24"/>
-          <w:szCs w:val="24"/>
-          <w:lang w:val="pt-BR"/>
-        </w:rPr>
-        <w:t xml:space="preserve">-&gt;Pesquisar. O sistema exibe uma </w:t>
-      </w:r>
-      <w:r>
-        <w:rPr>
-          <w:rFonts w:ascii="Times New Roman" w:hAnsi="Times New Roman" w:cs="Times New Roman"/>
-          <w:sz w:val="24"/>
-          <w:szCs w:val="24"/>
-          <w:lang w:val="pt-BR"/>
-        </w:rPr>
-        <w:t>de pesquisa com</w:t>
-      </w:r>
-      <w:r>
-        <w:rPr>
-          <w:rFonts w:ascii="Times New Roman" w:hAnsi="Times New Roman" w:cs="Times New Roman"/>
-          <w:sz w:val="24"/>
-          <w:szCs w:val="24"/>
-          <w:lang w:val="pt-BR"/>
-        </w:rPr>
-        <w:t xml:space="preserve"> um botão Pesquisar.  O administrador preenche a caixa de texto com o </w:t>
-      </w:r>
-      <w:r>
-        <w:rPr>
-          <w:rFonts w:ascii="Times New Roman" w:hAnsi="Times New Roman" w:cs="Times New Roman"/>
-          <w:sz w:val="24"/>
-          <w:szCs w:val="24"/>
-          <w:lang w:val="pt-BR"/>
-        </w:rPr>
-        <w:t>numero do contrato e escolhe a opçã</w:t>
-      </w:r>
-      <w:r>
-        <w:rPr>
-          <w:rFonts w:ascii="Times New Roman" w:hAnsi="Times New Roman" w:cs="Times New Roman"/>
-          <w:sz w:val="24"/>
-          <w:szCs w:val="24"/>
-          <w:lang w:val="pt-BR"/>
-        </w:rPr>
-        <w:t xml:space="preserve">o Pesquisar. O sistema realiza a busca e exibe uma lista de </w:t>
-      </w:r>
-      <w:r>
-        <w:rPr>
-          <w:rFonts w:ascii="Times New Roman" w:hAnsi="Times New Roman" w:cs="Times New Roman"/>
-          <w:sz w:val="24"/>
-          <w:szCs w:val="24"/>
-          <w:lang w:val="pt-BR"/>
-        </w:rPr>
-        <w:t>contratos</w:t>
-      </w:r>
-      <w:r>
-        <w:rPr>
-          <w:rFonts w:ascii="Times New Roman" w:hAnsi="Times New Roman" w:cs="Times New Roman"/>
-          <w:sz w:val="24"/>
-          <w:szCs w:val="24"/>
-          <w:lang w:val="pt-BR"/>
-        </w:rPr>
-        <w:t xml:space="preserve"> que </w:t>
-      </w:r>
-      <w:r>
-        <w:rPr>
-          <w:rFonts w:ascii="Times New Roman" w:hAnsi="Times New Roman" w:cs="Times New Roman"/>
-          <w:sz w:val="24"/>
-          <w:szCs w:val="24"/>
-          <w:lang w:val="pt-BR"/>
-        </w:rPr>
-        <w:t>contem</w:t>
-      </w:r>
-      <w:r>
-        <w:rPr>
-          <w:rFonts w:ascii="Times New Roman" w:hAnsi="Times New Roman" w:cs="Times New Roman"/>
-          <w:sz w:val="24"/>
-          <w:szCs w:val="24"/>
-          <w:lang w:val="pt-BR"/>
-        </w:rPr>
-        <w:t xml:space="preserve"> </w:t>
-      </w:r>
-      <w:r>
-        <w:rPr>
-          <w:rFonts w:ascii="Times New Roman" w:hAnsi="Times New Roman" w:cs="Times New Roman"/>
-          <w:sz w:val="24"/>
-          <w:szCs w:val="24"/>
-          <w:lang w:val="pt-BR"/>
-        </w:rPr>
-        <w:t>o número digitado</w:t>
-      </w:r>
-      <w:r>
-        <w:rPr>
-          <w:rFonts w:ascii="Times New Roman" w:hAnsi="Times New Roman" w:cs="Times New Roman"/>
-          <w:sz w:val="24"/>
-          <w:szCs w:val="24"/>
-          <w:lang w:val="pt-BR"/>
-        </w:rPr>
-        <w:t>. O administrador seleciona um dos re</w:t>
-      </w:r>
-      <w:bookmarkStart w:id="0" w:name="_GoBack"/>
-      <w:bookmarkEnd w:id="0"/>
-      <w:r>
-        <w:rPr>
-          <w:rFonts w:ascii="Times New Roman" w:hAnsi="Times New Roman" w:cs="Times New Roman"/>
-          <w:sz w:val="24"/>
-          <w:szCs w:val="24"/>
-          <w:lang w:val="pt-BR"/>
-        </w:rPr>
-        <w:t xml:space="preserve">sultados e escolhe a opção “Avançar”. O sistema exibe a mesma tela de </w:t>
-      </w:r>
-      <w:r>
-        <w:rPr>
-          <w:rFonts w:ascii="Times New Roman" w:hAnsi="Times New Roman" w:cs="Times New Roman"/>
-          <w:sz w:val="24"/>
-          <w:szCs w:val="24"/>
-          <w:lang w:val="pt-BR"/>
-        </w:rPr>
-        <w:t>criação</w:t>
-      </w:r>
-      <w:r>
-        <w:rPr>
-          <w:rFonts w:ascii="Times New Roman" w:hAnsi="Times New Roman" w:cs="Times New Roman"/>
-          <w:sz w:val="24"/>
-          <w:szCs w:val="24"/>
-          <w:lang w:val="pt-BR"/>
-        </w:rPr>
-        <w:t xml:space="preserve"> de </w:t>
-      </w:r>
-      <w:r>
-        <w:rPr>
-          <w:rFonts w:ascii="Times New Roman" w:hAnsi="Times New Roman" w:cs="Times New Roman"/>
-          <w:sz w:val="24"/>
-          <w:szCs w:val="24"/>
-          <w:lang w:val="pt-BR"/>
-        </w:rPr>
-        <w:t>contrato</w:t>
-      </w:r>
-      <w:r>
-        <w:rPr>
-          <w:rFonts w:ascii="Times New Roman" w:hAnsi="Times New Roman" w:cs="Times New Roman"/>
-          <w:sz w:val="24"/>
-          <w:szCs w:val="24"/>
-          <w:lang w:val="pt-BR"/>
-        </w:rPr>
-        <w:t xml:space="preserve">, com as informações já preenchidas, mas agora com as opções Alterar, Excluir e Cancelar. </w:t>
+        <w:t xml:space="preserve">O administrador deseja encontrar um contrato no sistema para alterá-lo ou exclui-lo. A partir da tela inicial, ele escolhe a opção Contratos-&gt;Pesquisar. O sistema exibe uma de pesquisa com um botão Pesquisar.  O administrador preenche a caixa de texto com o numero do contrato e escolhe a opção Pesquisar. O sistema realiza a busca e exibe uma lista de contratos que contem o número digitado. O administrador seleciona um dos resultados e escolhe a opção “Avançar”. O sistema exibe a mesma tela de criação de contrato, com as informações já preenchidas, mas agora com as opções Alterar, Excluir e Cancelar. </w:t>
       </w:r>
     </w:p>
     <w:p>
@@ -396,61 +252,7 @@
           <w:szCs w:val="24"/>
           <w:lang w:val="pt-BR"/>
         </w:rPr>
-        <w:t xml:space="preserve">O administrador deseja alterar os dados de </w:t>
-      </w:r>
-      <w:r>
-        <w:rPr>
-          <w:rFonts w:ascii="Times New Roman" w:hAnsi="Times New Roman" w:cs="Times New Roman"/>
-          <w:sz w:val="24"/>
-          <w:szCs w:val="24"/>
-          <w:lang w:val="pt-BR"/>
-        </w:rPr>
-        <w:t>um contrato</w:t>
-      </w:r>
-      <w:r>
-        <w:rPr>
-          <w:rFonts w:ascii="Times New Roman" w:hAnsi="Times New Roman" w:cs="Times New Roman"/>
-          <w:sz w:val="24"/>
-          <w:szCs w:val="24"/>
-          <w:lang w:val="pt-BR"/>
-        </w:rPr>
-        <w:t xml:space="preserve">. Ele altera as informaçoes desejadas e escolhe a opção Alterar. O sistema realiza a validação dos dados, verificando se </w:t>
-      </w:r>
-      <w:r>
-        <w:rPr>
-          <w:rFonts w:ascii="Times New Roman" w:hAnsi="Times New Roman" w:cs="Times New Roman"/>
-          <w:sz w:val="24"/>
-          <w:szCs w:val="24"/>
-          <w:lang w:val="pt-BR"/>
-        </w:rPr>
-        <w:t>algum</w:t>
-      </w:r>
-      <w:r>
-        <w:rPr>
-          <w:rFonts w:ascii="Times New Roman" w:hAnsi="Times New Roman" w:cs="Times New Roman"/>
-          <w:sz w:val="24"/>
-          <w:szCs w:val="24"/>
-          <w:lang w:val="pt-BR"/>
-        </w:rPr>
-        <w:t xml:space="preserve"> está em branco. O sistema salva os novos dados do </w:t>
-      </w:r>
-      <w:r>
-        <w:rPr>
-          <w:rFonts w:ascii="Times New Roman" w:hAnsi="Times New Roman" w:cs="Times New Roman"/>
-          <w:sz w:val="24"/>
-          <w:szCs w:val="24"/>
-          <w:lang w:val="pt-BR"/>
-        </w:rPr>
-        <w:t>contrato</w:t>
-      </w:r>
-      <w:r>
-        <w:rPr>
-          <w:rFonts w:ascii="Times New Roman" w:hAnsi="Times New Roman" w:cs="Times New Roman"/>
-          <w:sz w:val="24"/>
-          <w:szCs w:val="24"/>
-          <w:lang w:val="pt-BR"/>
-        </w:rPr>
-        <w:t xml:space="preserve"> no banco de dados.</w:t>
+        <w:t>O administrador deseja alterar os dados de um contrato. Ele altera as informaçoes desejadas e escolhe a opção Alterar. O sistema realiza a validação dos dados, verificando se algum está em branco. O sistema salva os novos dados do contrato no banco de dados.</w:t>
       </w:r>
     </w:p>
     <w:p>
@@ -469,43 +271,7 @@
           <w:szCs w:val="24"/>
           <w:lang w:val="pt-BR"/>
         </w:rPr>
-        <w:t xml:space="preserve">O administrador deseja excluir </w:t>
-      </w:r>
-      <w:r>
-        <w:rPr>
-          <w:rFonts w:ascii="Times New Roman" w:hAnsi="Times New Roman" w:cs="Times New Roman"/>
-          <w:sz w:val="24"/>
-          <w:szCs w:val="24"/>
-          <w:lang w:val="pt-BR"/>
-        </w:rPr>
-        <w:t>o contrato selecionado</w:t>
-      </w:r>
-      <w:r>
-        <w:rPr>
-          <w:rFonts w:ascii="Times New Roman" w:hAnsi="Times New Roman" w:cs="Times New Roman"/>
-          <w:sz w:val="24"/>
-          <w:szCs w:val="24"/>
-          <w:lang w:val="pt-BR"/>
-        </w:rPr>
-        <w:t xml:space="preserve">. Ele escolhe a opção Excluir. O sistema </w:t>
-      </w:r>
-      <w:r>
-        <w:rPr>
-          <w:rFonts w:ascii="Times New Roman" w:hAnsi="Times New Roman" w:cs="Times New Roman"/>
-          <w:sz w:val="24"/>
-          <w:szCs w:val="24"/>
-          <w:lang w:val="pt-BR"/>
-        </w:rPr>
-        <w:t xml:space="preserve">verifica se há algum funcionário associado ao número de contrato correspondente e </w:t>
-      </w:r>
-      <w:r>
-        <w:rPr>
-          <w:rFonts w:ascii="Times New Roman" w:hAnsi="Times New Roman" w:cs="Times New Roman"/>
-          <w:sz w:val="24"/>
-          <w:szCs w:val="24"/>
-          <w:lang w:val="pt-BR"/>
-        </w:rPr>
-        <w:t>exibe uma mensagem de confirmacao de exclusão e as opções Sim e Não. O administrador</w:t>
+        <w:t>O administrador deseja excluir o contrato selecionado. Ele escolhe a opção Excluir. O sistema verifica se há algum funcionário associado ao número de contrato correspondente e exibe uma mensagem de confirmacao de exclusão e as opções Sim e Não. O administrador</w:t>
       </w:r>
       <w:r>
         <w:rPr>
@@ -587,7 +353,17 @@
           <w:szCs w:val="24"/>
           <w:lang w:val="pt-BR"/>
         </w:rPr>
-        <w:t>preenche os campos: Nome, Endereço Completo, CPF, Telefone e Tipo (Médico ou Atendente</w:t>
+        <w:t xml:space="preserve">preenche os campos: Nome, Endereço Completo, CPF, Telefone e Tipo (Médico ou </w:t>
+      </w:r>
+      <w:r>
+        <w:rPr>
+          <w:rFonts w:ascii="Times New Roman" w:hAnsi="Times New Roman" w:cs="Times New Roman"/>
+          <w:sz w:val="24"/>
+          <w:szCs w:val="24"/>
+          <w:lang w:val="pt-BR"/>
+        </w:rPr>
+        <w:lastRenderedPageBreak/>
+        <w:t>Atendente</w:t>
       </w:r>
       <w:r>
         <w:rPr>
@@ -627,7 +403,6 @@
           <w:szCs w:val="24"/>
           <w:lang w:val="pt-BR"/>
         </w:rPr>
-        <w:lastRenderedPageBreak/>
         <w:t>O administrador deseja encontrar um funcionário no sistema para alterar ou excluir seu cadastro. A partir da tela inicial, ele escolhe a opção Funcionários-&gt;Pesquisar. O sistema exibe uma tela contendo duas opçoes selecionáveis (Nome e CPF), uma caixa de texto e um botão “Pesquisar”. O administrador escolhe a opção Nome ou CPF, preenche a caixa de texto com essa informaçao e escolhe a opcao “Pesquisar”. O sistema realiza a busca no seu banco de dados, e exibe uma lista de funcionários que coincidem com a informaçao digitada. O administrador seleciona um dos resultados e escolhe a opção “Avançar”. O sistema exibe a mesma tela de cadastro</w:t>
       </w:r>
       <w:r>
@@ -828,7 +603,17 @@
           <w:szCs w:val="24"/>
           <w:lang w:val="pt-BR"/>
         </w:rPr>
-        <w:t>O administrador deseja incluir um novo tipo de animal no sistema. A partir da tela inicial do programa, ele escolhe a opção Tipos de Animal-&gt;Cadastrar. O sistema exibe uma tela contendo o campo Nome Genérico a ser preenchido. Ele preenche esse campo e escolhe a opção Salvar. O sistema valida o campo verificando se ele está em branco. O sistema registra o novo tipo no banco de dados.</w:t>
+        <w:t xml:space="preserve">O administrador deseja incluir um novo tipo de animal no sistema. A partir da tela inicial do programa, ele escolhe a opção Tipos de Animal-&gt;Cadastrar. O sistema exibe uma tela contendo o campo Nome Genérico a ser preenchido. Ele preenche esse campo e escolhe a opção Salvar. O </w:t>
+      </w:r>
+      <w:r>
+        <w:rPr>
+          <w:rFonts w:ascii="Times New Roman" w:hAnsi="Times New Roman" w:cs="Times New Roman"/>
+          <w:sz w:val="24"/>
+          <w:szCs w:val="24"/>
+          <w:lang w:val="pt-BR"/>
+        </w:rPr>
+        <w:lastRenderedPageBreak/>
+        <w:t>sistema valida o campo verificando se ele está em branco. O sistema registra o novo tipo no banco de dados.</w:t>
       </w:r>
     </w:p>
     <w:p>
@@ -850,7 +635,6 @@
           <w:szCs w:val="24"/>
           <w:lang w:val="pt-BR"/>
         </w:rPr>
-        <w:lastRenderedPageBreak/>
         <w:t xml:space="preserve">O administrador deseja encontrar um tipo no sistema para alterá-lo ou exclui-lo. A partir da tela inicial, ele escolhe a opção Tipos de Animal-&gt;Pesquisar. O sistema exibe uma tela contendo a opção Nome, uma caixa de texto e um botão Pesquisar.  O administrador preenche a caixa de texto com o nome e escolhe a opcao Pesquisar. O sistema realiza a busca no seu banco de dados e exibe uma lista de tipos que coincidem com a informação digitada. O administrador seleciona um dos resultados e escolhe a opção “Avançar”. O sistema exibe a mesma tela de cadastro de tipos, com as informações já preenchidas, mas agora com as opções Alterar, Excluir e Cancelar. </w:t>
       </w:r>
     </w:p>
@@ -1057,6 +841,7 @@
           <w:szCs w:val="24"/>
           <w:lang w:val="pt-BR"/>
         </w:rPr>
+        <w:lastRenderedPageBreak/>
         <w:t>O adminstrador deseja imprimir o relatório gerado. Ele escolhe a opção Imprimir. O sistema imprime um relatório com os resultados da pesquisa.</w:t>
       </w:r>
     </w:p>
@@ -1071,7 +856,6 @@
         <w:rPr>
           <w:lang w:val="pt-BR"/>
         </w:rPr>
-        <w:lastRenderedPageBreak/>
         <w:t>Imprimir Relatório de Pagamento</w:t>
       </w:r>
     </w:p>
@@ -1274,7 +1058,7 @@
           <w:sz w:val="24"/>
           <w:lang w:val="pt-BR"/>
         </w:rPr>
-        <w:t xml:space="preserve">O funcionário deseja alterar o cadastro de um animal. A partir da tela inicial o funcionário clica em pesquisar. Na tela de pesquisa o funcionário clica no campo nome do cliente, com isso aparece a lista dos animas do cliente. O funcionário clica no animal desejado para alteração. O funcionário clica no botão avançar que o leva para tela cadastrar animal. Na tela estão os dados do animal pesquisado já estarão liberados para serem alterados. O funcionário faz as alterações necessárias nos campos nome, espécie, peso, descrição, data de nascimento, sexo, marca </w:t>
+        <w:t xml:space="preserve">O funcionário deseja alterar o cadastro de um animal. A partir da tela inicial o funcionário clica em pesquisar. Na tela de pesquisa o funcionário clica no campo nome do cliente, com isso aparece a lista dos animas do cliente. O funcionário clica no animal desejado para alteração. O funcionário clica no botão avançar que o leva para tela cadastrar animal. Na tela estão os dados do </w:t>
       </w:r>
       <w:r>
         <w:rPr>
@@ -1283,7 +1067,7 @@
           <w:lang w:val="pt-BR"/>
         </w:rPr>
         <w:lastRenderedPageBreak/>
-        <w:t xml:space="preserve">característica, data óbito. Com todas as informações devidamente alteradas o funcionário clica no botão alterar. Com isso os dados do cliente foram alterados. Então o sistema valida o cadastro. </w:t>
+        <w:t xml:space="preserve">animal pesquisado já estarão liberados para serem alterados. O funcionário faz as alterações necessárias nos campos nome, espécie, peso, descrição, data de nascimento, sexo, marca característica, data óbito. Com todas as informações devidamente alteradas o funcionário clica no botão alterar. Com isso os dados do cliente foram alterados. Então o sistema valida o cadastro. </w:t>
       </w:r>
     </w:p>
     <w:p>

</xml_diff>

<commit_message>
Diagramas + Testes + Controle de Versao
Taí os diagramas versao finalzona, + a parte de testes beeem mal
escrita, só pra iniciar mesmo, e a parte de conrole de versao, que eu
acho que ficou bom do jeito que tá. Como sempre, tudo tá aberto a
edicao, caso nao tenham gostado.
</commit_message>
<xml_diff>
--- a/Rascunho - Documentacao.docx
+++ b/Rascunho - Documentacao.docx
@@ -54,8 +54,6 @@
         </w:rPr>
         <w:tab/>
       </w:r>
-      <w:bookmarkStart w:id="0" w:name="_GoBack"/>
-      <w:bookmarkEnd w:id="0"/>
     </w:p>
     <w:p>
       <w:pPr>
@@ -2875,7 +2873,43 @@
           <w:szCs w:val="24"/>
           <w:lang w:val="pt-BR"/>
         </w:rPr>
-        <w:t xml:space="preserve">  Nome, Endereço Completo, CPF, Telefone e Tipo (Médico ou Atendente)</w:t>
+        <w:t xml:space="preserve">  Nome, Endereço Completo, CPF, Telefone e Tipo (</w:t>
+      </w:r>
+      <w:r>
+        <w:rPr>
+          <w:rFonts w:cs="Times New Roman"/>
+          <w:sz w:val="24"/>
+          <w:szCs w:val="24"/>
+          <w:lang w:val="pt-BR"/>
+        </w:rPr>
+        <w:t>Veterinário</w:t>
+      </w:r>
+      <w:r>
+        <w:rPr>
+          <w:rFonts w:cs="Times New Roman"/>
+          <w:sz w:val="24"/>
+          <w:szCs w:val="24"/>
+          <w:lang w:val="pt-BR"/>
+        </w:rPr>
+        <w:t xml:space="preserve"> ou </w:t>
+      </w:r>
+      <w:r>
+        <w:rPr>
+          <w:rFonts w:cs="Times New Roman"/>
+          <w:sz w:val="24"/>
+          <w:szCs w:val="24"/>
+          <w:lang w:val="pt-BR"/>
+        </w:rPr>
+        <w:t>Operador</w:t>
+      </w:r>
+      <w:r>
+        <w:rPr>
+          <w:rFonts w:cs="Times New Roman"/>
+          <w:sz w:val="24"/>
+          <w:szCs w:val="24"/>
+          <w:lang w:val="pt-BR"/>
+        </w:rPr>
+        <w:t>)</w:t>
       </w:r>
       <w:r>
         <w:rPr>
@@ -7151,7 +7185,25 @@
           <w:szCs w:val="24"/>
           <w:lang w:val="pt-BR"/>
         </w:rPr>
-        <w:t>A partir da tela que exibe os dados de um animal previamente pesquisado, o médico escolhe a opção Diagnósticos</w:t>
+        <w:t xml:space="preserve">A partir da tela que exibe os dados de um animal previamente pesquisado, o </w:t>
+      </w:r>
+      <w:r>
+        <w:rPr>
+          <w:rFonts w:cs="Times New Roman"/>
+          <w:sz w:val="24"/>
+          <w:szCs w:val="24"/>
+          <w:lang w:val="pt-BR"/>
+        </w:rPr>
+        <w:t>veterinário</w:t>
+      </w:r>
+      <w:r>
+        <w:rPr>
+          <w:rFonts w:cs="Times New Roman"/>
+          <w:sz w:val="24"/>
+          <w:szCs w:val="24"/>
+          <w:lang w:val="pt-BR"/>
+        </w:rPr>
+        <w:t xml:space="preserve"> escolhe a opção Diagnósticos</w:t>
       </w:r>
       <w:r>
         <w:rPr>
@@ -7215,7 +7267,25 @@
           <w:szCs w:val="24"/>
           <w:lang w:val="pt-BR"/>
         </w:rPr>
-        <w:t>O médico preenche o campo referente ao diagnóstico e seleciona a opção Salvar</w:t>
+        <w:t xml:space="preserve">O </w:t>
+      </w:r>
+      <w:r>
+        <w:rPr>
+          <w:rFonts w:cs="Times New Roman"/>
+          <w:sz w:val="24"/>
+          <w:szCs w:val="24"/>
+          <w:lang w:val="pt-BR"/>
+        </w:rPr>
+        <w:t>veterinário</w:t>
+      </w:r>
+      <w:r>
+        <w:rPr>
+          <w:rFonts w:cs="Times New Roman"/>
+          <w:sz w:val="24"/>
+          <w:szCs w:val="24"/>
+          <w:lang w:val="pt-BR"/>
+        </w:rPr>
+        <w:t xml:space="preserve"> preenche o campo referente ao diagnóstico e seleciona a opção Salvar</w:t>
       </w:r>
       <w:r>
         <w:rPr>
@@ -7544,7 +7614,25 @@
           <w:szCs w:val="24"/>
           <w:lang w:val="pt-BR"/>
         </w:rPr>
-        <w:t>A partir da tela que exibe os dados de um animal previamente pesquisado, o médico escolhe a opção Diagnósticos</w:t>
+        <w:t xml:space="preserve">A partir da tela que exibe os dados de um animal previamente pesquisado, o </w:t>
+      </w:r>
+      <w:r>
+        <w:rPr>
+          <w:rFonts w:cs="Times New Roman"/>
+          <w:sz w:val="24"/>
+          <w:szCs w:val="24"/>
+          <w:lang w:val="pt-BR"/>
+        </w:rPr>
+        <w:t>veterinário</w:t>
+      </w:r>
+      <w:r>
+        <w:rPr>
+          <w:rFonts w:cs="Times New Roman"/>
+          <w:sz w:val="24"/>
+          <w:szCs w:val="24"/>
+          <w:lang w:val="pt-BR"/>
+        </w:rPr>
+        <w:t xml:space="preserve"> escolhe a opção Diagnósticos</w:t>
       </w:r>
       <w:r>
         <w:rPr>
@@ -7655,7 +7743,25 @@
           <w:szCs w:val="24"/>
           <w:lang w:val="pt-BR"/>
         </w:rPr>
-        <w:t>O médico o altera da maneira desejada e seleciona a opção Salvar.</w:t>
+        <w:t xml:space="preserve">O </w:t>
+      </w:r>
+      <w:r>
+        <w:rPr>
+          <w:rFonts w:cs="Times New Roman"/>
+          <w:sz w:val="24"/>
+          <w:szCs w:val="24"/>
+          <w:lang w:val="pt-BR"/>
+        </w:rPr>
+        <w:t>veterinário</w:t>
+      </w:r>
+      <w:r>
+        <w:rPr>
+          <w:rFonts w:cs="Times New Roman"/>
+          <w:sz w:val="24"/>
+          <w:szCs w:val="24"/>
+          <w:lang w:val="pt-BR"/>
+        </w:rPr>
+        <w:t xml:space="preserve"> o altera da maneira desejada e seleciona a opção Salvar.</w:t>
       </w:r>
     </w:p>
     <w:p>
@@ -7754,7 +7860,25 @@
           <w:szCs w:val="24"/>
           <w:lang w:val="pt-BR"/>
         </w:rPr>
-        <w:t>A partir da tela que exibe os dados de um animal previamente pesquisado, o médico escolhe a opção Diagnósticos</w:t>
+        <w:t xml:space="preserve">A partir da tela que exibe os dados de um animal previamente pesquisado, o </w:t>
+      </w:r>
+      <w:r>
+        <w:rPr>
+          <w:rFonts w:cs="Times New Roman"/>
+          <w:sz w:val="24"/>
+          <w:szCs w:val="24"/>
+          <w:lang w:val="pt-BR"/>
+        </w:rPr>
+        <w:t>veterinário</w:t>
+      </w:r>
+      <w:r>
+        <w:rPr>
+          <w:rFonts w:cs="Times New Roman"/>
+          <w:sz w:val="24"/>
+          <w:szCs w:val="24"/>
+          <w:lang w:val="pt-BR"/>
+        </w:rPr>
+        <w:t xml:space="preserve"> escolhe a opção Diagnósticos</w:t>
       </w:r>
       <w:r>
         <w:rPr>
@@ -8204,7 +8328,25 @@
           <w:szCs w:val="24"/>
           <w:lang w:val="pt-BR"/>
         </w:rPr>
-        <w:t>assim como as opções de agrupamento: por Médico, por Operação, por Tipo de Pagamento e nenhum.</w:t>
+        <w:t xml:space="preserve">assim como as opções de agrupamento: por </w:t>
+      </w:r>
+      <w:r>
+        <w:rPr>
+          <w:rFonts w:cs="Times New Roman"/>
+          <w:sz w:val="24"/>
+          <w:szCs w:val="24"/>
+          <w:lang w:val="pt-BR"/>
+        </w:rPr>
+        <w:t>Veterinário</w:t>
+      </w:r>
+      <w:r>
+        <w:rPr>
+          <w:rFonts w:cs="Times New Roman"/>
+          <w:sz w:val="24"/>
+          <w:szCs w:val="24"/>
+          <w:lang w:val="pt-BR"/>
+        </w:rPr>
+        <w:t>, por Operação, por Tipo de Pagamento e nenhum.</w:t>
       </w:r>
     </w:p>
     <w:p>
@@ -11478,7 +11620,39 @@
           <w:szCs w:val="24"/>
           <w:lang w:val="pt-BR"/>
         </w:rPr>
-        <w:t>Operador – quer conciliar as necessidades do cliente com as disponibilidades dos médicos, para isso o sistema tem que mostrar os médicos/especialidades e as próximas datas/horários disponíveis. O sistema tem que trazer os dados do cliente e do animal associado sem problemas. Quer que o sistema funcione sem falhas e seja rápido.</w:t>
+        <w:t xml:space="preserve">Operador – quer conciliar as necessidades do cliente com as disponibilidades dos </w:t>
+      </w:r>
+      <w:r>
+        <w:rPr>
+          <w:sz w:val="24"/>
+          <w:szCs w:val="24"/>
+          <w:lang w:val="pt-BR"/>
+        </w:rPr>
+        <w:t>veterinário</w:t>
+      </w:r>
+      <w:r>
+        <w:rPr>
+          <w:sz w:val="24"/>
+          <w:szCs w:val="24"/>
+          <w:lang w:val="pt-BR"/>
+        </w:rPr>
+        <w:t xml:space="preserve">s, para isso o sistema tem que mostrar os </w:t>
+      </w:r>
+      <w:r>
+        <w:rPr>
+          <w:sz w:val="24"/>
+          <w:szCs w:val="24"/>
+          <w:lang w:val="pt-BR"/>
+        </w:rPr>
+        <w:t>veterinário</w:t>
+      </w:r>
+      <w:r>
+        <w:rPr>
+          <w:sz w:val="24"/>
+          <w:szCs w:val="24"/>
+          <w:lang w:val="pt-BR"/>
+        </w:rPr>
+        <w:t>s/especialidades e as próximas datas/horários disponíveis. O sistema tem que trazer os dados do cliente e do animal associado sem problemas. Quer que o sistema funcione sem falhas e seja rápido.</w:t>
       </w:r>
     </w:p>
     <w:p>
@@ -11563,7 +11737,23 @@
           <w:szCs w:val="24"/>
           <w:lang w:val="pt-BR"/>
         </w:rPr>
-        <w:t xml:space="preserve"> cometa erros e que os agendamentos sejam feitos de maneira correta, eficiente e rápida. Não haja buracos nos horários e que tenha médicos sem atendimento ao longo do dia.</w:t>
+        <w:t xml:space="preserve"> cometa erros e que os agendamentos sejam feitos de maneira correta, eficiente e rápida. Não haja buracos nos horários e que tenha </w:t>
+      </w:r>
+      <w:r>
+        <w:rPr>
+          <w:sz w:val="24"/>
+          <w:szCs w:val="24"/>
+          <w:lang w:val="pt-BR"/>
+        </w:rPr>
+        <w:t>veterinário</w:t>
+      </w:r>
+      <w:r>
+        <w:rPr>
+          <w:sz w:val="24"/>
+          <w:szCs w:val="24"/>
+          <w:lang w:val="pt-BR"/>
+        </w:rPr>
+        <w:t>s sem atendimento ao longo do dia.</w:t>
       </w:r>
     </w:p>
     <w:p>
@@ -11597,7 +11787,23 @@
           <w:szCs w:val="24"/>
           <w:lang w:val="pt-BR"/>
         </w:rPr>
-        <w:t xml:space="preserve"> deve estar identificado e autenticado. O cliente deve estar cadastrado e ter pelo menos um animal associado a ele. O médico deve estar cadastrado e sua agenda deve estar atualizada.</w:t>
+        <w:t xml:space="preserve"> deve estar identificado e autenticado. O cliente deve estar cadastrado e ter pelo menos um animal associado a ele. O </w:t>
+      </w:r>
+      <w:r>
+        <w:rPr>
+          <w:sz w:val="24"/>
+          <w:szCs w:val="24"/>
+          <w:lang w:val="pt-BR"/>
+        </w:rPr>
+        <w:t>veterinário</w:t>
+      </w:r>
+      <w:r>
+        <w:rPr>
+          <w:sz w:val="24"/>
+          <w:szCs w:val="24"/>
+          <w:lang w:val="pt-BR"/>
+        </w:rPr>
+        <w:t xml:space="preserve"> deve estar cadastrado e sua agenda deve estar atualizada.</w:t>
       </w:r>
     </w:p>
     <w:p>
@@ -11713,7 +11919,23 @@
           <w:szCs w:val="24"/>
           <w:lang w:val="pt-BR"/>
         </w:rPr>
-        <w:t xml:space="preserve"> inicia uma nova consulta, seleciona especialidade e médico. Verifica data disponível e seleciona a data desejada pelo cliente. E ao confirma a data, ele pergunta os dados do cliente e do animal, e introduz na tela de consulta.</w:t>
+        <w:t xml:space="preserve"> inicia uma nova consulta, seleciona especialidade e </w:t>
+      </w:r>
+      <w:r>
+        <w:rPr>
+          <w:sz w:val="24"/>
+          <w:szCs w:val="24"/>
+          <w:lang w:val="pt-BR"/>
+        </w:rPr>
+        <w:t>veterinário</w:t>
+      </w:r>
+      <w:r>
+        <w:rPr>
+          <w:sz w:val="24"/>
+          <w:szCs w:val="24"/>
+          <w:lang w:val="pt-BR"/>
+        </w:rPr>
+        <w:t>. Verifica data disponível e seleciona a data desejada pelo cliente. E ao confirma a data, ele pergunta os dados do cliente e do animal, e introduz na tela de consulta.</w:t>
       </w:r>
     </w:p>
     <w:p>
@@ -11736,7 +11958,23 @@
           <w:szCs w:val="24"/>
           <w:lang w:val="pt-BR"/>
         </w:rPr>
-        <w:t>Após isso, ele finaliza a operação e o sistema registra os dados da consulta, agenda, médico e especialidade, cliente e animal.</w:t>
+        <w:t xml:space="preserve">Após isso, ele finaliza a operação e o sistema registra os dados da consulta, agenda, </w:t>
+      </w:r>
+      <w:r>
+        <w:rPr>
+          <w:sz w:val="24"/>
+          <w:szCs w:val="24"/>
+          <w:lang w:val="pt-BR"/>
+        </w:rPr>
+        <w:t>veterinário</w:t>
+      </w:r>
+      <w:r>
+        <w:rPr>
+          <w:sz w:val="24"/>
+          <w:szCs w:val="24"/>
+          <w:lang w:val="pt-BR"/>
+        </w:rPr>
+        <w:t xml:space="preserve"> e especialidade, cliente e animal.</w:t>
       </w:r>
     </w:p>
     <w:p>
@@ -11888,7 +12126,23 @@
           <w:szCs w:val="24"/>
           <w:lang w:val="pt-BR"/>
         </w:rPr>
-        <w:t xml:space="preserve"> seleciona a opção reagendar consulta. O sistema exibe a tela de consulta com os dados especialidade e médico já preenchidos. Ele verifica as datas disponíveis e seleciona a nova data desejada pelo cliente. </w:t>
+        <w:t xml:space="preserve"> seleciona a opção reagendar consulta. O sistema exibe a tela de consulta com os dados especialidade e </w:t>
+      </w:r>
+      <w:r>
+        <w:rPr>
+          <w:sz w:val="24"/>
+          <w:szCs w:val="24"/>
+          <w:lang w:val="pt-BR"/>
+        </w:rPr>
+        <w:t>veterinário</w:t>
+      </w:r>
+      <w:r>
+        <w:rPr>
+          <w:sz w:val="24"/>
+          <w:szCs w:val="24"/>
+          <w:lang w:val="pt-BR"/>
+        </w:rPr>
+        <w:t xml:space="preserve"> já preenchidos. Ele verifica as datas disponíveis e seleciona a nova data desejada pelo cliente. </w:t>
       </w:r>
     </w:p>
     <w:p>
@@ -11911,7 +12165,23 @@
           <w:szCs w:val="24"/>
           <w:lang w:val="pt-BR"/>
         </w:rPr>
-        <w:t>Após isso, ele finaliza a operação e o sistema registra os dados da consulta novamente (dados, agenda, médico, cliente e animal).</w:t>
+        <w:t xml:space="preserve">Após isso, ele finaliza a operação e o sistema registra os dados da consulta novamente (dados, agenda, </w:t>
+      </w:r>
+      <w:r>
+        <w:rPr>
+          <w:sz w:val="24"/>
+          <w:szCs w:val="24"/>
+          <w:lang w:val="pt-BR"/>
+        </w:rPr>
+        <w:t>veterinário</w:t>
+      </w:r>
+      <w:r>
+        <w:rPr>
+          <w:sz w:val="24"/>
+          <w:szCs w:val="24"/>
+          <w:lang w:val="pt-BR"/>
+        </w:rPr>
+        <w:t>, cliente e animal).</w:t>
       </w:r>
     </w:p>
     <w:p>
@@ -13573,7 +13843,23 @@
           <w:szCs w:val="24"/>
           <w:lang w:val="pt-BR"/>
         </w:rPr>
-        <w:t xml:space="preserve"> deve estar identificado e autenticado. O cliente deve estar cadastrado e ter pelo menos um animal associado a ele. O médico deve </w:t>
+        <w:t xml:space="preserve"> deve estar identificado e autenticado. O cliente deve estar cadastrado e ter pelo menos um animal associado a ele. O </w:t>
+      </w:r>
+      <w:r>
+        <w:rPr>
+          <w:sz w:val="24"/>
+          <w:szCs w:val="24"/>
+          <w:lang w:val="pt-BR"/>
+        </w:rPr>
+        <w:t>veterinário</w:t>
+      </w:r>
+      <w:r>
+        <w:rPr>
+          <w:sz w:val="24"/>
+          <w:szCs w:val="24"/>
+          <w:lang w:val="pt-BR"/>
+        </w:rPr>
+        <w:t xml:space="preserve"> deve </w:t>
       </w:r>
       <w:r>
         <w:rPr>
@@ -13672,7 +13958,7 @@
           <w:sz w:val="24"/>
           <w:lang w:val="pt-BR"/>
         </w:rPr>
-        <w:t>atendente</w:t>
+        <w:t>operador</w:t>
       </w:r>
       <w:r>
         <w:rPr>
@@ -13970,7 +14256,6 @@
           <w:ilvl w:val="0"/>
           <w:numId w:val="54"/>
         </w:numPr>
-        <w:jc w:val="both"/>
         <w:rPr>
           <w:rFonts w:cs="Arial"/>
           <w:b/>
@@ -13994,28 +14279,7 @@
           <w:sz w:val="24"/>
           <w:lang w:val="pt-BR"/>
         </w:rPr>
-        <w:t>Imprimir Relatório de Diagnóstico</w:t>
-      </w:r>
-    </w:p>
-    <w:p>
-      <w:pPr>
-        <w:pStyle w:val="ListParagraph"/>
-        <w:ind w:left="792"/>
-        <w:jc w:val="both"/>
-        <w:rPr>
-          <w:rFonts w:cs="Arial"/>
-          <w:b/>
-          <w:sz w:val="24"/>
-          <w:lang w:val="pt-BR"/>
-        </w:rPr>
-      </w:pPr>
-      <w:r>
-        <w:rPr>
-          <w:rFonts w:cs="Arial"/>
-          <w:sz w:val="24"/>
-          <w:lang w:val="pt-BR"/>
-        </w:rPr>
-        <w:t>A partir de Gerar Relatório de Diagnóstico, este caso de uso imprime os dados resumidos do diagnóstico com dados: Dados da clínica (logo, nome, e inscrição estadual), data atual, nome do cliente, nome do animal, data da consulta, nome do médico, diagnóstico.</w:t>
+        <w:t>Efetuar Pagamento</w:t>
       </w:r>
     </w:p>
     <w:p>
@@ -14074,15 +14338,15 @@
           <w:szCs w:val="24"/>
           <w:lang w:val="pt-BR"/>
         </w:rPr>
-        <w:t>Operador – quer poder</w:t>
-      </w:r>
-      <w:r>
-        <w:rPr>
-          <w:sz w:val="24"/>
-          <w:szCs w:val="24"/>
-          <w:lang w:val="pt-BR"/>
-        </w:rPr>
-        <w:t xml:space="preserve"> imprimir os diagnósticos solicitados pelo cliente</w:t>
+        <w:t xml:space="preserve">Operador – quer poder </w:t>
+      </w:r>
+      <w:r>
+        <w:rPr>
+          <w:sz w:val="24"/>
+          <w:szCs w:val="24"/>
+          <w:lang w:val="pt-BR"/>
+        </w:rPr>
+        <w:t>registrar pagamento da consulta, indicando a forma de pagamento</w:t>
       </w:r>
       <w:r>
         <w:rPr>
@@ -14113,31 +14377,31 @@
           <w:szCs w:val="24"/>
           <w:lang w:val="pt-BR"/>
         </w:rPr>
-        <w:t>Veterinário – quer que os dados do cliente</w:t>
-      </w:r>
-      <w:r>
-        <w:rPr>
-          <w:sz w:val="24"/>
-          <w:szCs w:val="24"/>
-          <w:lang w:val="pt-BR"/>
-        </w:rPr>
-        <w:t>, animal e consulta</w:t>
-      </w:r>
-      <w:r>
-        <w:rPr>
-          <w:sz w:val="24"/>
-          <w:szCs w:val="24"/>
-          <w:lang w:val="pt-BR"/>
-        </w:rPr>
-        <w:t xml:space="preserve"> estejam corretamente cadastrados para poder </w:t>
-      </w:r>
-      <w:r>
-        <w:rPr>
-          <w:sz w:val="24"/>
-          <w:szCs w:val="24"/>
-          <w:lang w:val="pt-BR"/>
-        </w:rPr>
-        <w:t>imprimir os relatórios sem problemas</w:t>
+        <w:t xml:space="preserve">Veterinário – quer que os dados </w:t>
+      </w:r>
+      <w:r>
+        <w:rPr>
+          <w:sz w:val="24"/>
+          <w:szCs w:val="24"/>
+          <w:lang w:val="pt-BR"/>
+        </w:rPr>
+        <w:t>de pagamento das consultas sejam registrados corretament</w:t>
+      </w:r>
+      <w:r>
+        <w:rPr>
+          <w:sz w:val="24"/>
+          <w:szCs w:val="24"/>
+          <w:lang w:val="pt-BR"/>
+        </w:rPr>
+        <w:t>e para poder gerar relatório de pagamento</w:t>
+      </w:r>
+      <w:r>
+        <w:rPr>
+          <w:sz w:val="24"/>
+          <w:szCs w:val="24"/>
+          <w:lang w:val="pt-BR"/>
+        </w:rPr>
+        <w:t>s</w:t>
       </w:r>
       <w:r>
         <w:rPr>
@@ -14168,23 +14432,39 @@
           <w:szCs w:val="24"/>
           <w:lang w:val="pt-BR"/>
         </w:rPr>
-        <w:t xml:space="preserve">Cliente – quer que o sistema possa </w:t>
-      </w:r>
-      <w:r>
-        <w:rPr>
-          <w:sz w:val="24"/>
-          <w:szCs w:val="24"/>
-          <w:lang w:val="pt-BR"/>
-        </w:rPr>
-        <w:t>emitir o relatório de diagnósticos sempre que ele desejar</w:t>
-      </w:r>
-      <w:r>
-        <w:rPr>
-          <w:sz w:val="24"/>
-          <w:szCs w:val="24"/>
-          <w:lang w:val="pt-BR"/>
-        </w:rPr>
-        <w:t>.</w:t>
+        <w:t xml:space="preserve">Cliente – quer </w:t>
+      </w:r>
+      <w:r>
+        <w:rPr>
+          <w:sz w:val="24"/>
+          <w:szCs w:val="24"/>
+          <w:lang w:val="pt-BR"/>
+        </w:rPr>
+        <w:t xml:space="preserve">que o sistema possa registrar corretamente os seus pagamentos </w:t>
+      </w:r>
+      <w:r>
+        <w:rPr>
+          <w:sz w:val="24"/>
+          <w:szCs w:val="24"/>
+          <w:lang w:val="pt-BR"/>
+        </w:rPr>
+        <w:t xml:space="preserve">e que esses possam ser </w:t>
+      </w:r>
+      <w:r>
+        <w:rPr>
+          <w:sz w:val="24"/>
+          <w:szCs w:val="24"/>
+          <w:lang w:val="pt-BR"/>
+        </w:rPr>
+        <w:t xml:space="preserve">consultados </w:t>
+      </w:r>
+      <w:r>
+        <w:rPr>
+          <w:sz w:val="24"/>
+          <w:szCs w:val="24"/>
+          <w:lang w:val="pt-BR"/>
+        </w:rPr>
+        <w:t>sempre que ele necessitar.</w:t>
       </w:r>
     </w:p>
     <w:p>
@@ -14223,501 +14503,6 @@
           <w:szCs w:val="24"/>
           <w:lang w:val="pt-BR"/>
         </w:rPr>
-        <w:t xml:space="preserve"> cometa erros e que as </w:t>
-      </w:r>
-      <w:r>
-        <w:rPr>
-          <w:sz w:val="24"/>
-          <w:szCs w:val="24"/>
-          <w:lang w:val="pt-BR"/>
-        </w:rPr>
-        <w:t xml:space="preserve">impressões </w:t>
-      </w:r>
-      <w:r>
-        <w:rPr>
-          <w:sz w:val="24"/>
-          <w:szCs w:val="24"/>
-          <w:lang w:val="pt-BR"/>
-        </w:rPr>
-        <w:t xml:space="preserve">sejam feitas de maneira correta, eficiente e rápida. </w:t>
-      </w:r>
-    </w:p>
-    <w:p>
-      <w:pPr>
-        <w:jc w:val="both"/>
-        <w:rPr>
-          <w:sz w:val="24"/>
-          <w:szCs w:val="24"/>
-          <w:lang w:val="pt-BR"/>
-        </w:rPr>
-      </w:pPr>
-      <w:r>
-        <w:rPr>
-          <w:sz w:val="24"/>
-          <w:szCs w:val="24"/>
-          <w:lang w:val="pt-BR"/>
-        </w:rPr>
-        <w:t xml:space="preserve">Pré-condição: o </w:t>
-      </w:r>
-      <w:r>
-        <w:rPr>
-          <w:sz w:val="24"/>
-          <w:szCs w:val="24"/>
-          <w:lang w:val="pt-BR"/>
-        </w:rPr>
-        <w:t>operador</w:t>
-      </w:r>
-      <w:r>
-        <w:rPr>
-          <w:sz w:val="24"/>
-          <w:szCs w:val="24"/>
-          <w:lang w:val="pt-BR"/>
-        </w:rPr>
-        <w:t xml:space="preserve"> deve estar identificado e autenticado.</w:t>
-      </w:r>
-    </w:p>
-    <w:p>
-      <w:pPr>
-        <w:jc w:val="both"/>
-        <w:rPr>
-          <w:sz w:val="24"/>
-          <w:szCs w:val="24"/>
-          <w:lang w:val="pt-BR"/>
-        </w:rPr>
-      </w:pPr>
-      <w:r>
-        <w:rPr>
-          <w:sz w:val="24"/>
-          <w:szCs w:val="24"/>
-          <w:lang w:val="pt-BR"/>
-        </w:rPr>
-        <w:t>Pós-condições: Os dados da consulta e diagnóstico foram impressos</w:t>
-      </w:r>
-      <w:r>
-        <w:rPr>
-          <w:sz w:val="24"/>
-          <w:szCs w:val="24"/>
-          <w:lang w:val="pt-BR"/>
-        </w:rPr>
-        <w:t>.</w:t>
-      </w:r>
-    </w:p>
-    <w:p>
-      <w:pPr>
-        <w:jc w:val="both"/>
-        <w:rPr>
-          <w:sz w:val="24"/>
-          <w:szCs w:val="24"/>
-          <w:lang w:val="pt-BR"/>
-        </w:rPr>
-      </w:pPr>
-      <w:r>
-        <w:rPr>
-          <w:sz w:val="24"/>
-          <w:szCs w:val="24"/>
-          <w:lang w:val="pt-BR"/>
-        </w:rPr>
-        <w:t xml:space="preserve">Fluxo Básico: </w:t>
-      </w:r>
-    </w:p>
-    <w:p>
-      <w:pPr>
-        <w:pStyle w:val="ListParagraph"/>
-        <w:numPr>
-          <w:ilvl w:val="0"/>
-          <w:numId w:val="3"/>
-        </w:numPr>
-        <w:jc w:val="both"/>
-        <w:rPr>
-          <w:sz w:val="24"/>
-          <w:szCs w:val="24"/>
-          <w:lang w:val="pt-BR"/>
-        </w:rPr>
-      </w:pPr>
-      <w:r>
-        <w:rPr>
-          <w:sz w:val="24"/>
-          <w:szCs w:val="24"/>
-          <w:lang w:val="pt-BR"/>
-        </w:rPr>
-        <w:t xml:space="preserve">O operador deseja </w:t>
-      </w:r>
-      <w:r>
-        <w:rPr>
-          <w:sz w:val="24"/>
-          <w:szCs w:val="24"/>
-          <w:lang w:val="pt-BR"/>
-        </w:rPr>
-        <w:t>imprimir o relatório de diagnósticos</w:t>
-      </w:r>
-      <w:r>
-        <w:rPr>
-          <w:sz w:val="24"/>
-          <w:szCs w:val="24"/>
-          <w:lang w:val="pt-BR"/>
-        </w:rPr>
-        <w:t xml:space="preserve">.  </w:t>
-      </w:r>
-    </w:p>
-    <w:p>
-      <w:pPr>
-        <w:pStyle w:val="ListParagraph"/>
-        <w:numPr>
-          <w:ilvl w:val="1"/>
-          <w:numId w:val="3"/>
-        </w:numPr>
-        <w:ind w:left="1080"/>
-        <w:jc w:val="both"/>
-        <w:rPr>
-          <w:sz w:val="24"/>
-          <w:szCs w:val="24"/>
-          <w:lang w:val="pt-BR"/>
-        </w:rPr>
-      </w:pPr>
-      <w:r>
-        <w:rPr>
-          <w:sz w:val="24"/>
-          <w:szCs w:val="24"/>
-          <w:lang w:val="pt-BR"/>
-        </w:rPr>
-        <w:t xml:space="preserve">A partir da </w:t>
-      </w:r>
-      <w:r>
-        <w:rPr>
-          <w:sz w:val="24"/>
-          <w:szCs w:val="24"/>
-          <w:lang w:val="pt-BR"/>
-        </w:rPr>
-        <w:t>opção e do CDU Gerar Histórico de Diagnóstico, ele clica em Imprimir.</w:t>
-      </w:r>
-    </w:p>
-    <w:p>
-      <w:pPr>
-        <w:pStyle w:val="ListParagraph"/>
-        <w:numPr>
-          <w:ilvl w:val="1"/>
-          <w:numId w:val="3"/>
-        </w:numPr>
-        <w:ind w:left="1080"/>
-        <w:jc w:val="both"/>
-        <w:rPr>
-          <w:sz w:val="24"/>
-          <w:szCs w:val="24"/>
-          <w:lang w:val="pt-BR"/>
-        </w:rPr>
-      </w:pPr>
-      <w:r>
-        <w:rPr>
-          <w:sz w:val="24"/>
-          <w:szCs w:val="24"/>
-          <w:lang w:val="pt-BR"/>
-        </w:rPr>
-        <w:t>O sistema recebe as informações de cliente, animal, veterinário responsável, data da consulta e diagnóstico emitido pelo veterinário.</w:t>
-      </w:r>
-    </w:p>
-    <w:p>
-      <w:pPr>
-        <w:pStyle w:val="ListParagraph"/>
-        <w:numPr>
-          <w:ilvl w:val="1"/>
-          <w:numId w:val="3"/>
-        </w:numPr>
-        <w:ind w:left="1080"/>
-        <w:jc w:val="both"/>
-        <w:rPr>
-          <w:sz w:val="24"/>
-          <w:szCs w:val="24"/>
-          <w:lang w:val="pt-BR"/>
-        </w:rPr>
-      </w:pPr>
-      <w:r>
-        <w:rPr>
-          <w:sz w:val="24"/>
-          <w:szCs w:val="24"/>
-          <w:lang w:val="pt-BR"/>
-        </w:rPr>
-        <w:lastRenderedPageBreak/>
-        <w:t>Retorna arquivo de impressão (PDF) com cabeçalho da clínica veterinária e todos os dados recebidos, além da data de emissão</w:t>
-      </w:r>
-    </w:p>
-    <w:p>
-      <w:pPr>
-        <w:pBdr>
-          <w:bottom w:val="single" w:sz="6" w:space="1" w:color="auto"/>
-        </w:pBdr>
-        <w:jc w:val="both"/>
-        <w:rPr>
-          <w:sz w:val="24"/>
-          <w:szCs w:val="24"/>
-          <w:lang w:val="pt-BR"/>
-        </w:rPr>
-      </w:pPr>
-    </w:p>
-    <w:p>
-      <w:pPr>
-        <w:jc w:val="both"/>
-        <w:rPr>
-          <w:b/>
-          <w:sz w:val="24"/>
-          <w:szCs w:val="24"/>
-          <w:lang w:val="pt-BR"/>
-        </w:rPr>
-      </w:pPr>
-    </w:p>
-    <w:p>
-      <w:pPr>
-        <w:pStyle w:val="ListParagraph"/>
-        <w:numPr>
-          <w:ilvl w:val="0"/>
-          <w:numId w:val="54"/>
-        </w:numPr>
-        <w:rPr>
-          <w:rFonts w:cs="Arial"/>
-          <w:b/>
-          <w:sz w:val="24"/>
-          <w:lang w:val="pt-BR"/>
-        </w:rPr>
-      </w:pPr>
-      <w:r>
-        <w:rPr>
-          <w:b/>
-          <w:sz w:val="24"/>
-          <w:szCs w:val="24"/>
-          <w:lang w:val="pt-BR"/>
-        </w:rPr>
-        <w:t xml:space="preserve">CDU </w:t>
-      </w:r>
-      <w:r>
-        <w:rPr>
-          <w:rFonts w:cs="Arial"/>
-          <w:b/>
-          <w:sz w:val="24"/>
-          <w:lang w:val="pt-BR"/>
-        </w:rPr>
-        <w:t>Efetuar Pagamento</w:t>
-      </w:r>
-    </w:p>
-    <w:p>
-      <w:pPr>
-        <w:jc w:val="both"/>
-        <w:rPr>
-          <w:sz w:val="24"/>
-          <w:szCs w:val="24"/>
-          <w:lang w:val="pt-BR"/>
-        </w:rPr>
-      </w:pPr>
-      <w:r>
-        <w:rPr>
-          <w:sz w:val="24"/>
-          <w:szCs w:val="24"/>
-          <w:lang w:val="pt-BR"/>
-        </w:rPr>
-        <w:t>Ator Principal: Operador</w:t>
-      </w:r>
-    </w:p>
-    <w:p>
-      <w:pPr>
-        <w:jc w:val="both"/>
-        <w:rPr>
-          <w:sz w:val="24"/>
-          <w:szCs w:val="24"/>
-          <w:lang w:val="pt-BR"/>
-        </w:rPr>
-      </w:pPr>
-      <w:r>
-        <w:rPr>
-          <w:sz w:val="24"/>
-          <w:szCs w:val="24"/>
-          <w:lang w:val="pt-BR"/>
-        </w:rPr>
-        <w:t>Interessados e Interesses:</w:t>
-      </w:r>
-    </w:p>
-    <w:p>
-      <w:pPr>
-        <w:pStyle w:val="ListParagraph"/>
-        <w:numPr>
-          <w:ilvl w:val="0"/>
-          <w:numId w:val="1"/>
-        </w:numPr>
-        <w:jc w:val="both"/>
-        <w:rPr>
-          <w:sz w:val="24"/>
-          <w:szCs w:val="24"/>
-          <w:lang w:val="pt-BR"/>
-        </w:rPr>
-      </w:pPr>
-      <w:r>
-        <w:rPr>
-          <w:sz w:val="24"/>
-          <w:szCs w:val="24"/>
-          <w:lang w:val="pt-BR"/>
-        </w:rPr>
-        <w:t xml:space="preserve">Operador – quer poder </w:t>
-      </w:r>
-      <w:r>
-        <w:rPr>
-          <w:sz w:val="24"/>
-          <w:szCs w:val="24"/>
-          <w:lang w:val="pt-BR"/>
-        </w:rPr>
-        <w:t>registrar pagamento da consulta, indicando a forma de pagamento</w:t>
-      </w:r>
-      <w:r>
-        <w:rPr>
-          <w:sz w:val="24"/>
-          <w:szCs w:val="24"/>
-          <w:lang w:val="pt-BR"/>
-        </w:rPr>
-        <w:t>. Quer que o sistema funcione sem falhas e seja rápido.</w:t>
-      </w:r>
-    </w:p>
-    <w:p>
-      <w:pPr>
-        <w:pStyle w:val="ListParagraph"/>
-        <w:numPr>
-          <w:ilvl w:val="0"/>
-          <w:numId w:val="1"/>
-        </w:numPr>
-        <w:jc w:val="both"/>
-        <w:rPr>
-          <w:sz w:val="24"/>
-          <w:szCs w:val="24"/>
-          <w:lang w:val="pt-BR"/>
-        </w:rPr>
-      </w:pPr>
-      <w:r>
-        <w:rPr>
-          <w:sz w:val="24"/>
-          <w:szCs w:val="24"/>
-          <w:lang w:val="pt-BR"/>
-        </w:rPr>
-        <w:t xml:space="preserve">Veterinário – quer que os dados </w:t>
-      </w:r>
-      <w:r>
-        <w:rPr>
-          <w:sz w:val="24"/>
-          <w:szCs w:val="24"/>
-          <w:lang w:val="pt-BR"/>
-        </w:rPr>
-        <w:t>de pagamento das consultas sejam registrados corretament</w:t>
-      </w:r>
-      <w:r>
-        <w:rPr>
-          <w:sz w:val="24"/>
-          <w:szCs w:val="24"/>
-          <w:lang w:val="pt-BR"/>
-        </w:rPr>
-        <w:t>e para poder gerar relatório de pagamento</w:t>
-      </w:r>
-      <w:r>
-        <w:rPr>
-          <w:sz w:val="24"/>
-          <w:szCs w:val="24"/>
-          <w:lang w:val="pt-BR"/>
-        </w:rPr>
-        <w:t>s</w:t>
-      </w:r>
-      <w:r>
-        <w:rPr>
-          <w:sz w:val="24"/>
-          <w:szCs w:val="24"/>
-          <w:lang w:val="pt-BR"/>
-        </w:rPr>
-        <w:t>.</w:t>
-      </w:r>
-    </w:p>
-    <w:p>
-      <w:pPr>
-        <w:pStyle w:val="ListParagraph"/>
-        <w:numPr>
-          <w:ilvl w:val="0"/>
-          <w:numId w:val="1"/>
-        </w:numPr>
-        <w:jc w:val="both"/>
-        <w:rPr>
-          <w:sz w:val="24"/>
-          <w:szCs w:val="24"/>
-          <w:lang w:val="pt-BR"/>
-        </w:rPr>
-      </w:pPr>
-      <w:r>
-        <w:rPr>
-          <w:sz w:val="24"/>
-          <w:szCs w:val="24"/>
-          <w:lang w:val="pt-BR"/>
-        </w:rPr>
-        <w:t xml:space="preserve">Cliente – quer </w:t>
-      </w:r>
-      <w:r>
-        <w:rPr>
-          <w:sz w:val="24"/>
-          <w:szCs w:val="24"/>
-          <w:lang w:val="pt-BR"/>
-        </w:rPr>
-        <w:t xml:space="preserve">que o sistema possa registrar corretamente os seus pagamentos </w:t>
-      </w:r>
-      <w:r>
-        <w:rPr>
-          <w:sz w:val="24"/>
-          <w:szCs w:val="24"/>
-          <w:lang w:val="pt-BR"/>
-        </w:rPr>
-        <w:t xml:space="preserve">e que esses possam ser </w:t>
-      </w:r>
-      <w:r>
-        <w:rPr>
-          <w:sz w:val="24"/>
-          <w:szCs w:val="24"/>
-          <w:lang w:val="pt-BR"/>
-        </w:rPr>
-        <w:t xml:space="preserve">consultados </w:t>
-      </w:r>
-      <w:r>
-        <w:rPr>
-          <w:sz w:val="24"/>
-          <w:szCs w:val="24"/>
-          <w:lang w:val="pt-BR"/>
-        </w:rPr>
-        <w:t>sempre que ele necessitar.</w:t>
-      </w:r>
-    </w:p>
-    <w:p>
-      <w:pPr>
-        <w:pStyle w:val="ListParagraph"/>
-        <w:numPr>
-          <w:ilvl w:val="0"/>
-          <w:numId w:val="1"/>
-        </w:numPr>
-        <w:jc w:val="both"/>
-        <w:rPr>
-          <w:sz w:val="24"/>
-          <w:szCs w:val="24"/>
-          <w:lang w:val="pt-BR"/>
-        </w:rPr>
-      </w:pPr>
-      <w:r>
-        <w:rPr>
-          <w:sz w:val="24"/>
-          <w:szCs w:val="24"/>
-          <w:lang w:val="pt-BR"/>
-        </w:rPr>
-        <w:t xml:space="preserve">Empresa – quer que o cliente seja atendido a contento, que o sistema não permita que o </w:t>
-      </w:r>
-      <w:r>
-        <w:rPr>
-          <w:sz w:val="24"/>
-          <w:szCs w:val="24"/>
-          <w:lang w:val="pt-BR"/>
-        </w:rPr>
-        <w:t>operador</w:t>
-      </w:r>
-      <w:r>
-        <w:rPr>
-          <w:sz w:val="24"/>
-          <w:szCs w:val="24"/>
-          <w:lang w:val="pt-BR"/>
-        </w:rPr>
         <w:t xml:space="preserve"> cometa erros e que </w:t>
       </w:r>
       <w:r>
@@ -14901,7 +14686,7 @@
           <w:sz w:val="24"/>
           <w:lang w:val="pt-BR"/>
         </w:rPr>
-        <w:t>atendente</w:t>
+        <w:t>operador</w:t>
       </w:r>
       <w:r>
         <w:rPr>
@@ -15026,6 +14811,7 @@
           <w:sz w:val="24"/>
           <w:lang w:val="pt-BR"/>
         </w:rPr>
+        <w:lastRenderedPageBreak/>
         <w:t xml:space="preserve">O sistema busca os dados de cada consulta de cada animal e consolida em um subtotal por animal e um total geral do cliente. </w:t>
       </w:r>
     </w:p>
@@ -15230,8 +15016,21 @@
           <w:sz w:val="24"/>
           <w:lang w:val="pt-BR"/>
         </w:rPr>
-        <w:lastRenderedPageBreak/>
-        <w:t>O atendente seleciona Visualizar e os sistema retorna os dados de pagamento, valor pago e forma de pagamento.</w:t>
+        <w:t xml:space="preserve">O </w:t>
+      </w:r>
+      <w:r>
+        <w:rPr>
+          <w:sz w:val="24"/>
+          <w:lang w:val="pt-BR"/>
+        </w:rPr>
+        <w:t>operador</w:t>
+      </w:r>
+      <w:r>
+        <w:rPr>
+          <w:sz w:val="24"/>
+          <w:lang w:val="pt-BR"/>
+        </w:rPr>
+        <w:t xml:space="preserve"> seleciona Visualizar e os sistema retorna os dados de pagamento, valor pago e forma de pagamento.</w:t>
       </w:r>
     </w:p>
     <w:p>
@@ -15273,7 +15072,21 @@
           <w:sz w:val="24"/>
           <w:lang w:val="pt-BR"/>
         </w:rPr>
-        <w:t>Após visualizar o pagamento no item 1.c, o atendente clica em Imprimir Recibo.</w:t>
+        <w:t xml:space="preserve">Após visualizar o pagamento no item 1.c, o </w:t>
+      </w:r>
+      <w:r>
+        <w:rPr>
+          <w:sz w:val="24"/>
+          <w:lang w:val="pt-BR"/>
+        </w:rPr>
+        <w:t>operador</w:t>
+      </w:r>
+      <w:r>
+        <w:rPr>
+          <w:sz w:val="24"/>
+          <w:lang w:val="pt-BR"/>
+        </w:rPr>
+        <w:t xml:space="preserve"> clica em Imprimir Recibo.</w:t>
       </w:r>
     </w:p>
     <w:p>
@@ -15332,29 +15145,6 @@
     </w:p>
     <w:p>
       <w:pPr>
-        <w:pStyle w:val="ListParagraph"/>
-        <w:pBdr>
-          <w:bottom w:val="single" w:sz="4" w:space="1" w:color="auto"/>
-        </w:pBdr>
-        <w:ind w:left="0" w:right="-138"/>
-        <w:jc w:val="both"/>
-        <w:rPr>
-          <w:sz w:val="24"/>
-          <w:szCs w:val="24"/>
-          <w:lang w:val="pt-BR"/>
-        </w:rPr>
-      </w:pPr>
-    </w:p>
-    <w:p>
-      <w:pPr>
-        <w:jc w:val="both"/>
-        <w:rPr>
-          <w:lang w:val="pt-BR"/>
-        </w:rPr>
-      </w:pPr>
-    </w:p>
-    <w:p>
-      <w:pPr>
         <w:pStyle w:val="Heading2"/>
         <w:jc w:val="both"/>
         <w:rPr>
@@ -15362,6 +15152,8 @@
           <w:lang w:val="pt-BR"/>
         </w:rPr>
       </w:pPr>
+      <w:bookmarkStart w:id="0" w:name="_GoBack"/>
+      <w:bookmarkEnd w:id="0"/>
       <w:r>
         <w:rPr>
           <w:sz w:val="32"/>
@@ -15498,6 +15290,285 @@
           <w:lang w:val="pt-BR"/>
         </w:rPr>
         <w:t>Diagrama de Componentes (Pacotes, implementação)</w:t>
+      </w:r>
+    </w:p>
+    <w:p>
+      <w:pPr>
+        <w:pStyle w:val="Heading2"/>
+        <w:rPr>
+          <w:sz w:val="32"/>
+          <w:lang w:val="pt-BR"/>
+        </w:rPr>
+      </w:pPr>
+      <w:r>
+        <w:rPr>
+          <w:lang w:val="pt-BR"/>
+        </w:rPr>
+        <w:br/>
+      </w:r>
+      <w:r>
+        <w:rPr>
+          <w:sz w:val="32"/>
+          <w:lang w:val="pt-BR"/>
+        </w:rPr>
+        <w:t>Teste do Programa</w:t>
+      </w:r>
+    </w:p>
+    <w:p>
+      <w:pPr>
+        <w:ind w:firstLine="720"/>
+        <w:rPr>
+          <w:sz w:val="24"/>
+          <w:szCs w:val="24"/>
+          <w:lang w:val="pt-BR"/>
+        </w:rPr>
+      </w:pPr>
+      <w:r>
+        <w:rPr>
+          <w:sz w:val="24"/>
+          <w:szCs w:val="24"/>
+          <w:lang w:val="pt-BR"/>
+        </w:rPr>
+        <w:t>Os testes deste software foram executados seguindo as descrições do</w:t>
+      </w:r>
+      <w:r>
+        <w:rPr>
+          <w:sz w:val="24"/>
+          <w:szCs w:val="24"/>
+          <w:lang w:val="pt-BR"/>
+        </w:rPr>
+        <w:t xml:space="preserve"> caso</w:t>
+      </w:r>
+      <w:r>
+        <w:rPr>
+          <w:sz w:val="24"/>
+          <w:szCs w:val="24"/>
+          <w:lang w:val="pt-BR"/>
+        </w:rPr>
+        <w:t xml:space="preserve"> de uso </w:t>
+      </w:r>
+      <w:r>
+        <w:rPr>
+          <w:sz w:val="24"/>
+          <w:szCs w:val="24"/>
+          <w:lang w:val="pt-BR"/>
+        </w:rPr>
+        <w:t xml:space="preserve">implementado </w:t>
+      </w:r>
+      <w:r>
+        <w:rPr>
+          <w:sz w:val="24"/>
+          <w:szCs w:val="24"/>
+          <w:lang w:val="pt-BR"/>
+        </w:rPr>
+        <w:t>e executando</w:t>
+      </w:r>
+      <w:r>
+        <w:rPr>
+          <w:sz w:val="24"/>
+          <w:szCs w:val="24"/>
+          <w:lang w:val="pt-BR"/>
+        </w:rPr>
+        <w:t xml:space="preserve"> os passos da descrições</w:t>
+      </w:r>
+      <w:r>
+        <w:rPr>
+          <w:sz w:val="24"/>
+          <w:szCs w:val="24"/>
+          <w:lang w:val="pt-BR"/>
+        </w:rPr>
+        <w:t xml:space="preserve"> no programa, um</w:t>
+      </w:r>
+      <w:r>
+        <w:rPr>
+          <w:sz w:val="24"/>
+          <w:szCs w:val="24"/>
+          <w:lang w:val="pt-BR"/>
+        </w:rPr>
+        <w:t xml:space="preserve"> a um</w:t>
+      </w:r>
+      <w:r>
+        <w:rPr>
+          <w:sz w:val="24"/>
+          <w:szCs w:val="24"/>
+          <w:lang w:val="pt-BR"/>
+        </w:rPr>
+        <w:t xml:space="preserve">, para que fossem </w:t>
+      </w:r>
+      <w:r>
+        <w:rPr>
+          <w:sz w:val="24"/>
+          <w:szCs w:val="24"/>
+          <w:lang w:val="pt-BR"/>
+        </w:rPr>
+        <w:lastRenderedPageBreak/>
+        <w:t>encontrados possíveis erros e documentados para correção</w:t>
+      </w:r>
+      <w:r>
+        <w:rPr>
+          <w:sz w:val="24"/>
+          <w:szCs w:val="24"/>
+          <w:lang w:val="pt-BR"/>
+        </w:rPr>
+        <w:t>. Isso caracteriza nosso teste como teste unitário.</w:t>
+      </w:r>
+    </w:p>
+    <w:p>
+      <w:pPr>
+        <w:ind w:firstLine="720"/>
+        <w:rPr>
+          <w:sz w:val="24"/>
+          <w:szCs w:val="24"/>
+          <w:lang w:val="pt-BR"/>
+        </w:rPr>
+      </w:pPr>
+      <w:r>
+        <w:rPr>
+          <w:sz w:val="24"/>
+          <w:szCs w:val="24"/>
+          <w:lang w:val="pt-BR"/>
+        </w:rPr>
+        <w:t>Algumas capturas de tela do programa em teste seguem nas imagens abaixo:</w:t>
+      </w:r>
+    </w:p>
+    <w:p>
+      <w:pPr>
+        <w:ind w:firstLine="720"/>
+        <w:rPr>
+          <w:sz w:val="24"/>
+          <w:szCs w:val="24"/>
+          <w:lang w:val="pt-BR"/>
+        </w:rPr>
+      </w:pPr>
+      <w:r>
+        <w:rPr>
+          <w:sz w:val="24"/>
+          <w:szCs w:val="24"/>
+          <w:lang w:val="pt-BR"/>
+        </w:rPr>
+        <w:t>(Colocar umas 3 ou 4 fotos das telas aqui)</w:t>
+      </w:r>
+    </w:p>
+    <w:p>
+      <w:pPr>
+        <w:pStyle w:val="Heading2"/>
+        <w:rPr>
+          <w:sz w:val="32"/>
+          <w:lang w:val="pt-BR"/>
+        </w:rPr>
+      </w:pPr>
+      <w:r>
+        <w:rPr>
+          <w:sz w:val="32"/>
+          <w:lang w:val="pt-BR"/>
+        </w:rPr>
+        <w:t>Controle de Versão</w:t>
+      </w:r>
+    </w:p>
+    <w:p>
+      <w:pPr>
+        <w:rPr>
+          <w:lang w:val="pt-BR"/>
+        </w:rPr>
+      </w:pPr>
+      <w:r>
+        <w:rPr>
+          <w:lang w:val="pt-BR"/>
+        </w:rPr>
+        <w:tab/>
+        <w:t xml:space="preserve">O grupo utilizou o GitHub como ferramenta para controle de versão. Criamos um repositório </w:t>
+      </w:r>
+      <w:r>
+        <w:rPr>
+          <w:lang w:val="pt-BR"/>
+        </w:rPr>
+        <w:t xml:space="preserve">para os arquivos do trabalho, e desde o princípio já mandamos arquivos de texto para lá. Nesses arquivos colocamos o outline do que deveríamos fazer nesse trabalho, em tópicos e subtópicos. Isso nos ajudou imensamente a manter a organização do grupo, assim como a seguir o cronograma. </w:t>
+      </w:r>
+      <w:r>
+        <w:rPr>
+          <w:lang w:val="pt-BR"/>
+        </w:rPr>
+        <w:br/>
+      </w:r>
+      <w:r>
+        <w:rPr>
+          <w:lang w:val="pt-BR"/>
+        </w:rPr>
+        <w:tab/>
+        <w:t xml:space="preserve">Na descrição dos nossos commits, sempre tentamos colocar no título o tópico alterado, e na descrição, o que mudamos, nossa opiniao e alguma opção para outro membro do grupo alterá-lo. Um exemplo de commit </w:t>
+      </w:r>
+      <w:r>
+        <w:rPr>
+          <w:lang w:val="pt-BR"/>
+        </w:rPr>
+        <w:t>dos membros do grupo está na imagem abaixo:</w:t>
+      </w:r>
+    </w:p>
+    <w:p>
+      <w:pPr>
+        <w:rPr>
+          <w:noProof/>
+        </w:rPr>
+      </w:pPr>
+    </w:p>
+    <w:p>
+      <w:pPr>
+        <w:rPr>
+          <w:lang w:val="pt-BR"/>
+        </w:rPr>
+      </w:pPr>
+      <w:r>
+        <w:rPr>
+          <w:noProof/>
+        </w:rPr>
+        <w:drawing>
+          <wp:inline distT="0" distB="0" distL="0" distR="0">
+            <wp:extent cx="5890260" cy="4709160"/>
+            <wp:effectExtent l="0" t="0" r="0" b="0"/>
+            <wp:docPr id="1" name="Picture 1"/>
+            <wp:cNvGraphicFramePr>
+              <a:graphicFrameLocks xmlns:a="http://schemas.openxmlformats.org/drawingml/2006/main" noChangeAspect="1"/>
+            </wp:cNvGraphicFramePr>
+            <a:graphic xmlns:a="http://schemas.openxmlformats.org/drawingml/2006/main">
+              <a:graphicData uri="http://schemas.openxmlformats.org/drawingml/2006/picture">
+                <pic:pic xmlns:pic="http://schemas.openxmlformats.org/drawingml/2006/picture">
+                  <pic:nvPicPr>
+                    <pic:cNvPr id="1" name="Contr_Versao1.JPG"/>
+                    <pic:cNvPicPr/>
+                  </pic:nvPicPr>
+                  <pic:blipFill rotWithShape="1">
+                    <a:blip r:embed="rId8">
+                      <a:extLst>
+                        <a:ext uri="{28A0092B-C50C-407E-A947-70E740481C1C}">
+                          <a14:useLocalDpi xmlns:a14="http://schemas.microsoft.com/office/drawing/2010/main" val="0"/>
+                        </a:ext>
+                      </a:extLst>
+                    </a:blip>
+                    <a:srcRect r="770" b="1080"/>
+                    <a:stretch/>
+                  </pic:blipFill>
+                  <pic:spPr bwMode="auto">
+                    <a:xfrm>
+                      <a:off x="0" y="0"/>
+                      <a:ext cx="5890260" cy="4709160"/>
+                    </a:xfrm>
+                    <a:prstGeom prst="rect">
+                      <a:avLst/>
+                    </a:prstGeom>
+                    <a:ln>
+                      <a:noFill/>
+                    </a:ln>
+                    <a:extLst>
+                      <a:ext uri="{53640926-AAD7-44D8-BBD7-CCE9431645EC}">
+                        <a14:shadowObscured xmlns:a14="http://schemas.microsoft.com/office/drawing/2010/main"/>
+                      </a:ext>
+                    </a:extLst>
+                  </pic:spPr>
+                </pic:pic>
+              </a:graphicData>
+            </a:graphic>
+          </wp:inline>
+        </w:drawing>
       </w:r>
     </w:p>
     <w:sectPr>
@@ -22004,7 +22075,7 @@
 </file>
 
 <file path=customXml/itemProps1.xml><?xml version="1.0" encoding="utf-8"?>
-<ds:datastoreItem xmlns:ds="http://schemas.openxmlformats.org/officeDocument/2006/customXml" ds:itemID="{9DF0EA23-5238-45AD-8FDF-1CC279A7B136}">
+<ds:datastoreItem xmlns:ds="http://schemas.openxmlformats.org/officeDocument/2006/customXml" ds:itemID="{F33EE48F-B344-418F-959A-A9D3A6180B16}">
   <ds:schemaRefs>
     <ds:schemaRef ds:uri="http://schemas.openxmlformats.org/officeDocument/2006/bibliography"/>
   </ds:schemaRefs>

</xml_diff>